<commit_message>
last touch ups, added readme file
</commit_message>
<xml_diff>
--- a/lab3/Reports/first_report.docx
+++ b/lab3/Reports/first_report.docx
@@ -7,7 +7,6 @@
         <w:pStyle w:val="Title"/>
         <w:jc w:val="center"/>
         <w:rPr>
-          <w:rFonts w:hint="cs"/>
           <w:rtl/>
         </w:rPr>
       </w:pPr>
@@ -43,14 +42,7 @@
           <w:sz w:val="28"/>
           <w:szCs w:val="28"/>
         </w:rPr>
-        <w:t>Learning rate: 0.0</w:t>
-      </w:r>
-      <w:r>
-        <w:rPr>
-          <w:sz w:val="28"/>
-          <w:szCs w:val="28"/>
-        </w:rPr>
-        <w:t>002</w:t>
+        <w:t>Learning rate: 0.0002</w:t>
       </w:r>
     </w:p>
     <w:p>
@@ -66,14 +58,7 @@
           <w:sz w:val="28"/>
           <w:szCs w:val="28"/>
         </w:rPr>
-        <w:t xml:space="preserve">Optimization algorithm: </w:t>
-      </w:r>
-      <w:r>
-        <w:rPr>
-          <w:sz w:val="28"/>
-          <w:szCs w:val="28"/>
-        </w:rPr>
-        <w:t>RMSProp</w:t>
+        <w:t>Optimization algorithm: RMSProp</w:t>
       </w:r>
     </w:p>
     <w:p>
@@ -89,14 +74,7 @@
           <w:sz w:val="28"/>
           <w:szCs w:val="28"/>
         </w:rPr>
-        <w:t xml:space="preserve">Loss function: </w:t>
-      </w:r>
-      <w:r>
-        <w:rPr>
-          <w:sz w:val="28"/>
-          <w:szCs w:val="28"/>
-        </w:rPr>
-        <w:t xml:space="preserve">categorical </w:t>
+        <w:t xml:space="preserve">Loss function: categorical </w:t>
       </w:r>
       <w:r>
         <w:rPr>
@@ -119,14 +97,7 @@
           <w:sz w:val="28"/>
           <w:szCs w:val="28"/>
         </w:rPr>
-        <w:t xml:space="preserve">Batch size: </w:t>
-      </w:r>
-      <w:r>
-        <w:rPr>
-          <w:sz w:val="28"/>
-          <w:szCs w:val="28"/>
-        </w:rPr>
-        <w:t>200</w:t>
+        <w:t>Batch size: 200</w:t>
       </w:r>
     </w:p>
     <w:p>
@@ -142,15 +113,17 @@
           <w:sz w:val="28"/>
           <w:szCs w:val="28"/>
         </w:rPr>
-        <w:t xml:space="preserve">Amount of epochs: </w:t>
-      </w:r>
-      <w:r>
-        <w:rPr>
-          <w:sz w:val="28"/>
-          <w:szCs w:val="28"/>
-        </w:rPr>
-        <w:t>120</w:t>
-      </w:r>
+        <w:t>Amount of epochs: 120</w:t>
+      </w:r>
+      <w:r>
+        <w:rPr>
+          <w:sz w:val="28"/>
+          <w:szCs w:val="28"/>
+        </w:rPr>
+        <w:t>(stopped at 39)</w:t>
+      </w:r>
+      <w:bookmarkStart w:id="0" w:name="_GoBack"/>
+      <w:bookmarkEnd w:id="0"/>
     </w:p>
     <w:p>
       <w:pPr>
@@ -319,8 +292,6 @@
         <w:tab/>
         <w:t>relu.1: Relu activation layer, index 1</w:t>
       </w:r>
-      <w:bookmarkStart w:id="0" w:name="_GoBack"/>
-      <w:bookmarkEnd w:id="0"/>
     </w:p>
     <w:p>
       <w:pPr>
@@ -399,7 +370,6 @@
       <w:pPr>
         <w:bidi w:val="0"/>
         <w:rPr>
-          <w:rFonts w:hint="cs"/>
           <w:sz w:val="28"/>
           <w:szCs w:val="28"/>
           <w:rtl/>

</xml_diff>